<commit_message>
Update for assignment, typos
</commit_message>
<xml_diff>
--- a/_book-student/Numerical-Methods-for-MFC-CDT.docx
+++ b/_book-student/Numerical-Methods-for-MFC-CDT.docx
@@ -39,13 +39,13 @@
         <w:pStyle w:val="Author"/>
       </w:pPr>
       <w:r>
-        <w:t xml:space="preserve">Hilary</w:t>
-      </w:r>
-      <w:r>
-        <w:t xml:space="preserve"> </w:t>
-      </w:r>
-      <w:r>
-        <w:t xml:space="preserve">Weller</w:t>
+        <w:t xml:space="preserve">Ian</w:t>
+      </w:r>
+      <w:r>
+        <w:t xml:space="preserve"> </w:t>
+      </w:r>
+      <w:r>
+        <w:t xml:space="preserve">Hawke</w:t>
       </w:r>
     </w:p>
     <w:p>
@@ -53,13 +53,13 @@
         <w:pStyle w:val="Author"/>
       </w:pPr>
       <w:r>
-        <w:t xml:space="preserve">Ian</w:t>
-      </w:r>
-      <w:r>
-        <w:t xml:space="preserve"> </w:t>
-      </w:r>
-      <w:r>
-        <w:t xml:space="preserve">Hawke</w:t>
+        <w:t xml:space="preserve">Hilary</w:t>
+      </w:r>
+      <w:r>
+        <w:t xml:space="preserve"> </w:t>
+      </w:r>
+      <w:r>
+        <w:t xml:space="preserve">Weller</w:t>
       </w:r>
     </w:p>
     <w:p>
@@ -13866,7 +13866,7 @@
                     <m:sSub>
                       <m:e>
                         <m:r>
-                          <m:t>f</m:t>
+                          <m:t>S</m:t>
                         </m:r>
                       </m:e>
                       <m:sub>
@@ -13884,7 +13884,7 @@
                     <m:sSub>
                       <m:e>
                         <m:r>
-                          <m:t>f</m:t>
+                          <m:t>S</m:t>
                         </m:r>
                       </m:e>
                       <m:sub>
@@ -13900,7 +13900,7 @@
                     <m:sSub>
                       <m:e>
                         <m:r>
-                          <m:t>f</m:t>
+                          <m:t>S</m:t>
                         </m:r>
                       </m:e>
                       <m:sub>
@@ -13921,7 +13921,7 @@
                     <m:sSub>
                       <m:e>
                         <m:r>
-                          <m:t>f</m:t>
+                          <m:t>S</m:t>
                         </m:r>
                       </m:e>
                       <m:sub>
@@ -21212,7 +21212,7 @@
                   </m:e>
                 </m:d>
                 <m:r>
-                  <m:t>f</m:t>
+                  <m:t>S</m:t>
                 </m:r>
                 <m:d>
                   <m:dPr>
@@ -21665,7 +21665,7 @@
                   </m:e>
                 </m:d>
                 <m:r>
-                  <m:t>f</m:t>
+                  <m:t>S</m:t>
                 </m:r>
                 <m:d>
                   <m:dPr>
@@ -23345,8 +23345,18 @@
                         <m:grow/>
                       </m:dPr>
                       <m:e>
-                        <m:sSub>
+                        <m:sSubSup>
                           <m:e>
+                            <m:r>
+                              <m:t>ξ</m:t>
+                            </m:r>
+                          </m:e>
+                          <m:sub>
+                            <m:r>
+                              <m:t>1</m:t>
+                            </m:r>
+                          </m:sub>
+                          <m:sup>
                             <m:d>
                               <m:dPr>
                                 <m:begChr m:val="("/>
@@ -23355,35 +23365,31 @@
                                 <m:grow/>
                               </m:dPr>
                               <m:e>
-                                <m:sSub>
-                                  <m:e>
-                                    <m:r>
-                                      <m:t>ξ</m:t>
-                                    </m:r>
-                                  </m:e>
-                                  <m:sub>
-                                    <m:r>
-                                      <m:t>1</m:t>
-                                    </m:r>
-                                  </m:sub>
-                                </m:sSub>
+                                <m:r>
+                                  <m:t>j</m:t>
+                                </m:r>
                               </m:e>
                             </m:d>
-                          </m:e>
-                          <m:sub>
-                            <m:r>
-                              <m:t>j</m:t>
-                            </m:r>
-                          </m:sub>
-                        </m:sSub>
+                          </m:sup>
+                        </m:sSubSup>
                         <m:r>
                           <m:rPr>
                             <m:sty m:val="p"/>
                           </m:rPr>
                           <m:t>,</m:t>
                         </m:r>
-                        <m:sSub>
+                        <m:sSubSup>
                           <m:e>
+                            <m:r>
+                              <m:t>ξ</m:t>
+                            </m:r>
+                          </m:e>
+                          <m:sub>
+                            <m:r>
+                              <m:t>2</m:t>
+                            </m:r>
+                          </m:sub>
+                          <m:sup>
                             <m:d>
                               <m:dPr>
                                 <m:begChr m:val="("/>
@@ -23392,27 +23398,13 @@
                                 <m:grow/>
                               </m:dPr>
                               <m:e>
-                                <m:sSub>
-                                  <m:e>
-                                    <m:r>
-                                      <m:t>ξ</m:t>
-                                    </m:r>
-                                  </m:e>
-                                  <m:sub>
-                                    <m:r>
-                                      <m:t>2</m:t>
-                                    </m:r>
-                                  </m:sub>
-                                </m:sSub>
+                                <m:r>
+                                  <m:t>j</m:t>
+                                </m:r>
                               </m:e>
                             </m:d>
-                          </m:e>
-                          <m:sub>
-                            <m:r>
-                              <m:t>j</m:t>
-                            </m:r>
-                          </m:sub>
-                        </m:sSub>
+                          </m:sup>
+                        </m:sSubSup>
                       </m:e>
                     </m:d>
                     <m:r>
@@ -23432,8 +23424,18 @@
                         <m:grow/>
                       </m:dPr>
                       <m:e>
-                        <m:sSub>
+                        <m:sSubSup>
                           <m:e>
+                            <m:r>
+                              <m:t>ξ</m:t>
+                            </m:r>
+                          </m:e>
+                          <m:sub>
+                            <m:r>
+                              <m:t>1</m:t>
+                            </m:r>
+                          </m:sub>
+                          <m:sup>
                             <m:d>
                               <m:dPr>
                                 <m:begChr m:val="("/>
@@ -23442,35 +23444,31 @@
                                 <m:grow/>
                               </m:dPr>
                               <m:e>
-                                <m:sSub>
-                                  <m:e>
-                                    <m:r>
-                                      <m:t>ξ</m:t>
-                                    </m:r>
-                                  </m:e>
-                                  <m:sub>
-                                    <m:r>
-                                      <m:t>1</m:t>
-                                    </m:r>
-                                  </m:sub>
-                                </m:sSub>
+                                <m:r>
+                                  <m:t>j</m:t>
+                                </m:r>
                               </m:e>
                             </m:d>
-                          </m:e>
-                          <m:sub>
-                            <m:r>
-                              <m:t>j</m:t>
-                            </m:r>
-                          </m:sub>
-                        </m:sSub>
+                          </m:sup>
+                        </m:sSubSup>
                         <m:r>
                           <m:rPr>
                             <m:sty m:val="p"/>
                           </m:rPr>
                           <m:t>,</m:t>
                         </m:r>
-                        <m:sSub>
+                        <m:sSubSup>
                           <m:e>
+                            <m:r>
+                              <m:t>ξ</m:t>
+                            </m:r>
+                          </m:e>
+                          <m:sub>
+                            <m:r>
+                              <m:t>2</m:t>
+                            </m:r>
+                          </m:sub>
+                          <m:sup>
                             <m:d>
                               <m:dPr>
                                 <m:begChr m:val="("/>
@@ -23479,27 +23477,13 @@
                                 <m:grow/>
                               </m:dPr>
                               <m:e>
-                                <m:sSub>
-                                  <m:e>
-                                    <m:r>
-                                      <m:t>ξ</m:t>
-                                    </m:r>
-                                  </m:e>
-                                  <m:sub>
-                                    <m:r>
-                                      <m:t>2</m:t>
-                                    </m:r>
-                                  </m:sub>
-                                </m:sSub>
+                                <m:r>
+                                  <m:t>j</m:t>
+                                </m:r>
                               </m:e>
                             </m:d>
-                          </m:e>
-                          <m:sub>
-                            <m:r>
-                              <m:t>j</m:t>
-                            </m:r>
-                          </m:sub>
-                        </m:sSub>
+                          </m:sup>
+                        </m:sSubSup>
                       </m:e>
                     </m:d>
                   </m:e>
@@ -23578,8 +23562,18 @@
             </m:mPr>
             <m:mr>
               <m:e>
-                <m:sSub>
+                <m:sSubSup>
                   <m:e>
+                    <m:r>
+                      <m:t>ξ</m:t>
+                    </m:r>
+                  </m:e>
+                  <m:sub>
+                    <m:r>
+                      <m:t>1</m:t>
+                    </m:r>
+                  </m:sub>
+                  <m:sup>
                     <m:d>
                       <m:dPr>
                         <m:begChr m:val="("/>
@@ -23588,27 +23582,13 @@
                         <m:grow/>
                       </m:dPr>
                       <m:e>
-                        <m:sSub>
-                          <m:e>
-                            <m:r>
-                              <m:t>ξ</m:t>
-                            </m:r>
-                          </m:e>
-                          <m:sub>
-                            <m:r>
-                              <m:t>1</m:t>
-                            </m:r>
-                          </m:sub>
-                        </m:sSub>
+                        <m:r>
+                          <m:t>1</m:t>
+                        </m:r>
                       </m:e>
                     </m:d>
-                  </m:e>
-                  <m:sub>
-                    <m:r>
-                      <m:t>1</m:t>
-                    </m:r>
-                  </m:sub>
-                </m:sSub>
+                  </m:sup>
+                </m:sSubSup>
               </m:e>
               <m:e>
                 <m:r>
@@ -23640,8 +23620,18 @@
                 </m:r>
               </m:e>
               <m:e>
-                <m:sSub>
+                <m:sSubSup>
                   <m:e>
+                    <m:r>
+                      <m:t>ξ</m:t>
+                    </m:r>
+                  </m:e>
+                  <m:sub>
+                    <m:r>
+                      <m:t>2</m:t>
+                    </m:r>
+                  </m:sub>
+                  <m:sup>
                     <m:d>
                       <m:dPr>
                         <m:begChr m:val="("/>
@@ -23650,27 +23640,13 @@
                         <m:grow/>
                       </m:dPr>
                       <m:e>
-                        <m:sSub>
-                          <m:e>
-                            <m:r>
-                              <m:t>ξ</m:t>
-                            </m:r>
-                          </m:e>
-                          <m:sub>
-                            <m:r>
-                              <m:t>2</m:t>
-                            </m:r>
-                          </m:sub>
-                        </m:sSub>
+                        <m:r>
+                          <m:t>1</m:t>
+                        </m:r>
                       </m:e>
                     </m:d>
-                  </m:e>
-                  <m:sub>
-                    <m:r>
-                      <m:t>1</m:t>
-                    </m:r>
-                  </m:sub>
-                </m:sSub>
+                  </m:sup>
+                </m:sSubSup>
               </m:e>
               <m:e>
                 <m:r>
@@ -23704,8 +23680,18 @@
             </m:mr>
             <m:mr>
               <m:e>
-                <m:sSub>
+                <m:sSubSup>
                   <m:e>
+                    <m:r>
+                      <m:t>ξ</m:t>
+                    </m:r>
+                  </m:e>
+                  <m:sub>
+                    <m:r>
+                      <m:t>1</m:t>
+                    </m:r>
+                  </m:sub>
+                  <m:sup>
                     <m:d>
                       <m:dPr>
                         <m:begChr m:val="("/>
@@ -23714,27 +23700,13 @@
                         <m:grow/>
                       </m:dPr>
                       <m:e>
-                        <m:sSub>
-                          <m:e>
-                            <m:r>
-                              <m:t>ξ</m:t>
-                            </m:r>
-                          </m:e>
-                          <m:sub>
-                            <m:r>
-                              <m:t>1</m:t>
-                            </m:r>
-                          </m:sub>
-                        </m:sSub>
+                        <m:r>
+                          <m:t>2</m:t>
+                        </m:r>
                       </m:e>
                     </m:d>
-                  </m:e>
-                  <m:sub>
-                    <m:r>
-                      <m:t>2</m:t>
-                    </m:r>
-                  </m:sub>
-                </m:sSub>
+                  </m:sup>
+                </m:sSubSup>
               </m:e>
               <m:e>
                 <m:r>
@@ -23766,8 +23738,18 @@
                 </m:r>
               </m:e>
               <m:e>
-                <m:sSub>
+                <m:sSubSup>
                   <m:e>
+                    <m:r>
+                      <m:t>ξ</m:t>
+                    </m:r>
+                  </m:e>
+                  <m:sub>
+                    <m:r>
+                      <m:t>2</m:t>
+                    </m:r>
+                  </m:sub>
+                  <m:sup>
                     <m:d>
                       <m:dPr>
                         <m:begChr m:val="("/>
@@ -23776,27 +23758,13 @@
                         <m:grow/>
                       </m:dPr>
                       <m:e>
-                        <m:sSub>
-                          <m:e>
-                            <m:r>
-                              <m:t>ξ</m:t>
-                            </m:r>
-                          </m:e>
-                          <m:sub>
-                            <m:r>
-                              <m:t>2</m:t>
-                            </m:r>
-                          </m:sub>
-                        </m:sSub>
+                        <m:r>
+                          <m:t>2</m:t>
+                        </m:r>
                       </m:e>
                     </m:d>
-                  </m:e>
-                  <m:sub>
-                    <m:r>
-                      <m:t>2</m:t>
-                    </m:r>
-                  </m:sub>
-                </m:sSub>
+                  </m:sup>
+                </m:sSubSup>
               </m:e>
               <m:e>
                 <m:r>
@@ -23830,8 +23798,18 @@
             </m:mr>
             <m:mr>
               <m:e>
-                <m:sSub>
+                <m:sSubSup>
                   <m:e>
+                    <m:r>
+                      <m:t>ξ</m:t>
+                    </m:r>
+                  </m:e>
+                  <m:sub>
+                    <m:r>
+                      <m:t>1</m:t>
+                    </m:r>
+                  </m:sub>
+                  <m:sup>
                     <m:d>
                       <m:dPr>
                         <m:begChr m:val="("/>
@@ -23840,27 +23818,13 @@
                         <m:grow/>
                       </m:dPr>
                       <m:e>
-                        <m:sSub>
-                          <m:e>
-                            <m:r>
-                              <m:t>ξ</m:t>
-                            </m:r>
-                          </m:e>
-                          <m:sub>
-                            <m:r>
-                              <m:t>1</m:t>
-                            </m:r>
-                          </m:sub>
-                        </m:sSub>
+                        <m:r>
+                          <m:t>3</m:t>
+                        </m:r>
                       </m:e>
                     </m:d>
-                  </m:e>
-                  <m:sub>
-                    <m:r>
-                      <m:t>3</m:t>
-                    </m:r>
-                  </m:sub>
-                </m:sSub>
+                  </m:sup>
+                </m:sSubSup>
               </m:e>
               <m:e>
                 <m:r>
@@ -23892,8 +23856,18 @@
                 </m:r>
               </m:e>
               <m:e>
-                <m:sSub>
+                <m:sSubSup>
                   <m:e>
+                    <m:r>
+                      <m:t>ξ</m:t>
+                    </m:r>
+                  </m:e>
+                  <m:sub>
+                    <m:r>
+                      <m:t>2</m:t>
+                    </m:r>
+                  </m:sub>
+                  <m:sup>
                     <m:d>
                       <m:dPr>
                         <m:begChr m:val="("/>
@@ -23902,27 +23876,13 @@
                         <m:grow/>
                       </m:dPr>
                       <m:e>
-                        <m:sSub>
-                          <m:e>
-                            <m:r>
-                              <m:t>ξ</m:t>
-                            </m:r>
-                          </m:e>
-                          <m:sub>
-                            <m:r>
-                              <m:t>2</m:t>
-                            </m:r>
-                          </m:sub>
-                        </m:sSub>
+                        <m:r>
+                          <m:t>3</m:t>
+                        </m:r>
                       </m:e>
                     </m:d>
-                  </m:e>
-                  <m:sub>
-                    <m:r>
-                      <m:t>3</m:t>
-                    </m:r>
-                  </m:sub>
-                </m:sSub>
+                  </m:sup>
+                </m:sSubSup>
               </m:e>
               <m:e>
                 <m:r>
@@ -25849,7 +25809,7 @@
             </m:e>
           </m:d>
           <m:r>
-            <m:t>f</m:t>
+            <m:t>S</m:t>
           </m:r>
           <m:d>
             <m:dPr>
@@ -45427,11 +45387,11 @@
                     <m:r>
                       <m:t>k</m:t>
                     </m:r>
+                    <m:r>
+                      <m:t>n</m:t>
+                    </m:r>
                   </m:sub>
                 </m:sSub>
-                <m:r>
-                  <m:t>n</m:t>
-                </m:r>
                 <m:r>
                   <m:rPr>
                     <m:sty m:val="p"/>
@@ -45600,9 +45560,16 @@
                     </m:rPr>
                     <m:t>∂</m:t>
                   </m:r>
-                  <m:r>
-                    <m:t>V</m:t>
-                  </m:r>
+                  <m:acc>
+                    <m:accPr>
+                      <m:chr m:val="̂"/>
+                    </m:accPr>
+                    <m:e>
+                      <m:r>
+                        <m:t>V</m:t>
+                      </m:r>
+                    </m:e>
+                  </m:acc>
                 </m:num>
                 <m:den>
                   <m:r>
@@ -45704,6 +45671,12 @@
         <w:t xml:space="preserve"> </w:t>
       </w:r>
       <w:r>
+        <w:rPr>
+          <w:rStyle w:val="VerbatimChar"/>
+        </w:rPr>
+        <w:t xml:space="preserve">numpy</w:t>
+      </w:r>
+      <w:r>
         <w:t xml:space="preserve"> </w:t>
       </w:r>
       <w:r>
@@ -45713,6 +45686,12 @@
         <w:t xml:space="preserve"> </w:t>
       </w:r>
       <w:r>
+        <w:rPr>
+          <w:rStyle w:val="VerbatimChar"/>
+        </w:rPr>
+        <w:t xml:space="preserve">numpy.polynomial.legendre</w:t>
+      </w:r>
+      <w:r>
         <w:t xml:space="preserve">)</w:t>
       </w:r>
       <w:r>
@@ -45725,34 +45704,22 @@
         <w:t xml:space="preserve"> </w:t>
       </w:r>
       <w:r>
-        <w:t xml:space="preserve"> </w:t>
-      </w:r>
-      <w:r>
-        <w:t xml:space="preserve">(which evaluates the Legendre polynomials),</w:t>
-      </w:r>
-      <w:r>
-        <w:t xml:space="preserve"> </w:t>
-      </w:r>
-      <w:r>
-        <w:t xml:space="preserve"> </w:t>
-      </w:r>
-      <w:r>
-        <w:t xml:space="preserve">(which links the derivatives of the Legendre polynomials back to</w:t>
-      </w:r>
-      <w:r>
-        <w:t xml:space="preserve"> </w:t>
-      </w:r>
-      <w:r>
-        <w:t xml:space="preserve">the Legendre polynomials themselves), and</w:t>
-      </w:r>
-      <w:r>
-        <w:t xml:space="preserve"> </w:t>
-      </w:r>
-      <w:r>
-        <w:t xml:space="preserve"> </w:t>
-      </w:r>
-      <w:r>
-        <w:t xml:space="preserve">(which evaluates</w:t>
+        <w:rPr>
+          <w:rStyle w:val="VerbatimChar"/>
+        </w:rPr>
+        <w:t xml:space="preserve">legval (which evaluates the Legendre polynomials),</w:t>
+      </w:r>
+      <w:r>
+        <w:t xml:space="preserve">legder</w:t>
+      </w:r>
+      <w:r>
+        <w:rPr>
+          <w:rStyle w:val="VerbatimChar"/>
+        </w:rPr>
+        <w:t xml:space="preserve">(which links the derivatives of the Legendre polynomials back to the Legendre polynomials themselves), and</w:t>
+      </w:r>
+      <w:r>
+        <w:t xml:space="preserve">legvander` (which evaluates</w:t>
       </w:r>
       <w:r>
         <w:t xml:space="preserve"> </w:t>
@@ -46123,13 +46090,13 @@
                 </m:dPr>
                 <m:e>
                   <m:r>
+                    <m:t>u</m:t>
+                  </m:r>
+                  <m:r>
                     <m:rPr>
                       <m:sty m:val="b"/>
                     </m:rPr>
                     <m:t>ϕ</m:t>
-                  </m:r>
-                  <m:r>
-                    <m:t>F</m:t>
                   </m:r>
                 </m:e>
               </m:d>
@@ -46873,7 +46840,7 @@
                             <m:t>−</m:t>
                           </m:r>
                           <m:r>
-                            <m:t>1.667</m:t>
+                            <m:t>0.1667</m:t>
                           </m:r>
                         </m:e>
                       </m:mr>
@@ -46903,7 +46870,7 @@
                       <m:mr>
                         <m:e>
                           <m:r>
-                            <m:t>1.667</m:t>
+                            <m:t>0.1667</m:t>
                           </m:r>
                         </m:e>
                         <m:e>
@@ -47583,7 +47550,7 @@
         <w:rPr>
           <w:rStyle w:val="VerbatimChar"/>
         </w:rPr>
-        <w:t xml:space="preserve">/Users/ih3/anaconda3/envs/mfc/lib/python3.12/site-packages/scipy/integrate/_ode.py:431: UserWarning: dop853: step size becomes too small</w:t>
+        <w:t xml:space="preserve">/Users/ih3/opt/anaconda3/envs/mfc/lib/python3.12/site-packages/scipy/integrate/_ode.py:431: UserWarning: dop853: step size becomes too small</w:t>
       </w:r>
       <w:r>
         <w:br/>

</xml_diff>